<commit_message>
UML mise à jour des use cases
</commit_message>
<xml_diff>
--- a/UML/Analyse UML.docx
+++ b/UML/Analyse UML.docx
@@ -115,6 +115,241 @@
       <w:r>
         <w:t>Acteur principal : l’administrateur</w:t>
       </w:r>
+    </w:p>
+    <w:p>
+      <w:pPr>
+        <w:pStyle w:val="Sansinterligne"/>
+      </w:pPr>
+      <w:r>
+        <w:t>Préconditions</w:t>
+      </w:r>
+      <w:r>
+        <w:t> :</w:t>
+      </w:r>
+      <w:r>
+        <w:t xml:space="preserve"> L’administrateur doit être authentifié</w:t>
+      </w:r>
+    </w:p>
+    <w:p>
+      <w:pPr>
+        <w:pStyle w:val="Sansinterligne"/>
+      </w:pPr>
+      <w:r>
+        <w:t xml:space="preserve">Post conditions : </w:t>
+      </w:r>
+      <w:r>
+        <w:t>Un nouveau membre sera ajouté</w:t>
+      </w:r>
+    </w:p>
+    <w:p>
+      <w:pPr>
+        <w:pStyle w:val="Titre3"/>
+      </w:pPr>
+      <w:r>
+        <w:t>Use case « ajouter un nouvel avion »</w:t>
+      </w:r>
+    </w:p>
+    <w:p>
+      <w:pPr>
+        <w:pStyle w:val="Sansinterligne"/>
+      </w:pPr>
+      <w:r>
+        <w:t>Objectif : Ajouter un nouvel avion dans le logiciel</w:t>
+      </w:r>
+    </w:p>
+    <w:p>
+      <w:pPr>
+        <w:pStyle w:val="Sansinterligne"/>
+      </w:pPr>
+      <w:r>
+        <w:t>Acteur principal : l’administrateur</w:t>
+      </w:r>
+    </w:p>
+    <w:p>
+      <w:pPr>
+        <w:pStyle w:val="Sansinterligne"/>
+      </w:pPr>
+      <w:r>
+        <w:t>Préconditions :</w:t>
+      </w:r>
+      <w:r>
+        <w:t xml:space="preserve"> L’administrateur doit être authentifié</w:t>
+      </w:r>
+    </w:p>
+    <w:p>
+      <w:pPr>
+        <w:pStyle w:val="Sansinterligne"/>
+      </w:pPr>
+      <w:r>
+        <w:t>Post conditions : Un nouvel avion sera ajouté à la flotte de l’aéroclub</w:t>
+      </w:r>
+    </w:p>
+    <w:p>
+      <w:pPr>
+        <w:pStyle w:val="Titre3"/>
+      </w:pPr>
+      <w:r>
+        <w:t>Use case « </w:t>
+      </w:r>
+      <w:r>
+        <w:t>Saisir un vol</w:t>
+      </w:r>
+      <w:r>
+        <w:t> »</w:t>
+      </w:r>
+    </w:p>
+    <w:p>
+      <w:pPr>
+        <w:pStyle w:val="Sansinterligne"/>
+      </w:pPr>
+      <w:r>
+        <w:t>Objectif : Saisie d’un vol lors du retour d’un pilote</w:t>
+      </w:r>
+    </w:p>
+    <w:p>
+      <w:pPr>
+        <w:pStyle w:val="Sansinterligne"/>
+      </w:pPr>
+      <w:r>
+        <w:t>Acteur principal : le pilote</w:t>
+      </w:r>
+    </w:p>
+    <w:p>
+      <w:pPr>
+        <w:pStyle w:val="Sansinterligne"/>
+      </w:pPr>
+      <w:r>
+        <w:t>Préconditions : le pilote doit être authentifié</w:t>
+      </w:r>
+    </w:p>
+    <w:p>
+      <w:pPr>
+        <w:pStyle w:val="Sansinterligne"/>
+      </w:pPr>
+      <w:r>
+        <w:t>Post conditions : Le compte pilote sera débité du montant de l’heure de vol</w:t>
+      </w:r>
+    </w:p>
+    <w:p>
+      <w:pPr>
+        <w:pStyle w:val="Titre3"/>
+      </w:pPr>
+      <w:r>
+        <w:t>Use case « </w:t>
+      </w:r>
+      <w:r>
+        <w:t>Saisir un paiement</w:t>
+      </w:r>
+      <w:r>
+        <w:t> »</w:t>
+      </w:r>
+    </w:p>
+    <w:p>
+      <w:pPr>
+        <w:pStyle w:val="Sansinterligne"/>
+      </w:pPr>
+      <w:r>
+        <w:t>Objectif : Saisie d’un paiement pour réapprovisionner le compte pilote du membre</w:t>
+      </w:r>
+    </w:p>
+    <w:p>
+      <w:pPr>
+        <w:pStyle w:val="Sansinterligne"/>
+      </w:pPr>
+      <w:r>
+        <w:t>Acteur principal : le pilote</w:t>
+      </w:r>
+    </w:p>
+    <w:p>
+      <w:pPr>
+        <w:pStyle w:val="Sansinterligne"/>
+      </w:pPr>
+      <w:r>
+        <w:t>Préconditions : le pilote doit être authentifié</w:t>
+      </w:r>
+    </w:p>
+    <w:p>
+      <w:pPr>
+        <w:pStyle w:val="Sansinterligne"/>
+      </w:pPr>
+      <w:r>
+        <w:t>Post conditions : le compte pilote sera crédité du montant de l’heure de vol</w:t>
+      </w:r>
+    </w:p>
+    <w:p>
+      <w:pPr>
+        <w:pStyle w:val="Sansinterligne"/>
+      </w:pPr>
+      <w:r>
+        <w:br w:type="page"/>
+      </w:r>
+    </w:p>
+    <w:p>
+      <w:pPr>
+        <w:pStyle w:val="Titre3"/>
+      </w:pPr>
+      <w:r>
+        <w:lastRenderedPageBreak/>
+        <w:t>Use case « </w:t>
+      </w:r>
+      <w:r>
+        <w:t>Préparer un vol</w:t>
+      </w:r>
+      <w:r>
+        <w:t> »</w:t>
+      </w:r>
+    </w:p>
+    <w:p>
+      <w:pPr>
+        <w:pStyle w:val="Sansinterligne"/>
+      </w:pPr>
+      <w:r>
+        <w:t>Objectif : Aider le pilote à préparer son futur vol</w:t>
+      </w:r>
+    </w:p>
+    <w:p>
+      <w:pPr>
+        <w:pStyle w:val="Sansinterligne"/>
+      </w:pPr>
+      <w:r>
+        <w:t>Acteur principal : le pilote</w:t>
+      </w:r>
+    </w:p>
+    <w:p>
+      <w:pPr>
+        <w:pStyle w:val="Sansinterligne"/>
+      </w:pPr>
+      <w:r>
+        <w:t>Préconditions : Le pilote doit être authentifié</w:t>
+      </w:r>
+    </w:p>
+    <w:p>
+      <w:pPr>
+        <w:pStyle w:val="Sansinterligne"/>
+      </w:pPr>
+      <w:r>
+        <w:t>P</w:t>
+      </w:r>
+      <w:r>
+        <w:t>ost conditions</w:t>
+      </w:r>
+      <w:r>
+        <w:t> : aucune</w:t>
+      </w:r>
+    </w:p>
+    <w:p>
+      <w:pPr>
+        <w:pStyle w:val="Titre3"/>
+      </w:pPr>
+      <w:r>
+        <w:t>Use case « </w:t>
+      </w:r>
+      <w:r>
+        <w:t>Changer la disponibilité d’un avion</w:t>
+      </w:r>
+      <w:r>
+        <w:t> »</w:t>
+      </w:r>
       <w:bookmarkStart w:id="0" w:name="_GoBack"/>
       <w:bookmarkEnd w:id="0"/>
     </w:p>
@@ -122,11 +357,33 @@
       <w:pPr>
         <w:pStyle w:val="Sansinterligne"/>
       </w:pPr>
-    </w:p>
-    <w:p>
-      <w:pPr>
-        <w:pStyle w:val="Sansinterligne"/>
-      </w:pPr>
+      <w:r>
+        <w:t>Objectif : Permet au mécanicien de changer l’état d’un avion (en état de vol, en réparation, en révision)</w:t>
+      </w:r>
+    </w:p>
+    <w:p>
+      <w:pPr>
+        <w:pStyle w:val="Sansinterligne"/>
+      </w:pPr>
+      <w:r>
+        <w:t>Acteur principal : le mécanicien</w:t>
+      </w:r>
+    </w:p>
+    <w:p>
+      <w:pPr>
+        <w:pStyle w:val="Sansinterligne"/>
+      </w:pPr>
+      <w:r>
+        <w:t>Préconditions : le mécanicien doit être authentifié</w:t>
+      </w:r>
+    </w:p>
+    <w:p>
+      <w:pPr>
+        <w:pStyle w:val="Sansinterligne"/>
+      </w:pPr>
+      <w:r>
+        <w:t>Post conditions : aucune</w:t>
+      </w:r>
     </w:p>
     <w:sectPr>
       <w:pgSz w:w="11906" w:h="16838"/>

</xml_diff>